<commit_message>
Updated to version 7..0.8
</commit_message>
<xml_diff>
--- a/Examples/Mechanics/Structural Analysis/Continuous beam/Continuous beam.docx
+++ b/Examples/Mechanics/Structural Analysis/Continuous beam/Continuous beam.docx
@@ -620,15 +620,33 @@
     </w:p>
     <w:p>
       <w:pPr>
-        <w:rPr>
+        <w:pStyle w:val="h5"/>
+        <w:rPr>
+          <w:sz w:val="26"/>
+          <w:szCs w:val="26"/>
           <w:lang w:val="en-US"/>
         </w:rPr>
       </w:pPr>
       <w:r>
         <w:rPr>
-          <w:lang w:val="en-US"/>
-        </w:rPr>
-        <w:t xml:space="preserve">Elastic modulus of the material - </w:t>
+          <w:sz w:val="26"/>
+          <w:szCs w:val="26"/>
+          <w:lang w:val="en-US"/>
+        </w:rPr>
+        <w:t>Material</w:t>
+      </w:r>
+    </w:p>
+    <w:p>
+      <w:pPr>
+        <w:rPr>
+          <w:lang w:val="en-US"/>
+        </w:rPr>
+      </w:pPr>
+      <w:r>
+        <w:rPr>
+          <w:lang w:val="en-US"/>
+        </w:rPr>
+        <w:t xml:space="preserve">Elastic modulus - </w:t>
       </w:r>
       <m:oMath>
         <m:r>
@@ -669,7 +687,211 @@
         <w:rPr>
           <w:lang w:val="en-US"/>
         </w:rPr>
-        <w:t xml:space="preserve">Cross section </w:t>
+        <w:t xml:space="preserve">Poisson′s ratio -  </w:t>
+      </w:r>
+      <m:oMath>
+        <m:r>
+          <w:rPr>
+            <w:rFonts w:ascii="Cambria Math" w:hAnsi="Cambria Math"/>
+            <w:color w:val="0000FF"/>
+            <w:lang w:val="en-US"/>
+          </w:rPr>
+          <m:t>ν</m:t>
+        </m:r>
+        <m:r>
+          <w:rPr>
+            <w:rFonts w:ascii="Cambria Math" w:hAnsi="Cambria Math"/>
+            <w:lang w:val="en-US"/>
+          </w:rPr>
+          <m:t>=0.2</m:t>
+        </m:r>
+      </m:oMath>
+    </w:p>
+    <w:p>
+      <w:pPr>
+        <w:rPr>
+          <w:lang w:val="en-US"/>
+        </w:rPr>
+      </w:pPr>
+      <w:r>
+        <w:rPr>
+          <w:lang w:val="en-US"/>
+        </w:rPr>
+        <w:t xml:space="preserve">Shear modulus - </w:t>
+      </w:r>
+      <m:oMath>
+        <m:r>
+          <w:rPr>
+            <w:rFonts w:ascii="Cambria Math" w:hAnsi="Cambria Math"/>
+            <w:color w:val="0000FF"/>
+            <w:lang w:val="en-US"/>
+          </w:rPr>
+          <m:t>G</m:t>
+        </m:r>
+        <m:r>
+          <w:rPr>
+            <w:rFonts w:ascii="Cambria Math" w:hAnsi="Cambria Math"/>
+            <w:lang w:val="en-US"/>
+          </w:rPr>
+          <m:t>=</m:t>
+        </m:r>
+        <m:f>
+          <m:fPr>
+            <m:ctrlPr>
+              <w:rPr>
+                <w:rFonts w:ascii="Cambria Math" w:hAnsi="Cambria Math"/>
+                <w:lang w:val="en-US"/>
+              </w:rPr>
+            </m:ctrlPr>
+          </m:fPr>
+          <m:num>
+            <m:r>
+              <w:rPr>
+                <w:rFonts w:ascii="Cambria Math" w:hAnsi="Cambria Math"/>
+                <w:color w:val="0000FF"/>
+                <w:lang w:val="en-US"/>
+              </w:rPr>
+              <m:t>E</m:t>
+            </m:r>
+          </m:num>
+          <m:den>
+            <m:r>
+              <w:rPr>
+                <w:rFonts w:ascii="Cambria Math" w:hAnsi="Cambria Math"/>
+                <w:lang w:val="en-US"/>
+              </w:rPr>
+              <m:t>2·</m:t>
+            </m:r>
+            <m:d>
+              <m:dPr>
+                <m:ctrlPr>
+                  <w:rPr>
+                    <w:rFonts w:ascii="Cambria Math" w:hAnsi="Cambria Math"/>
+                    <w:lang w:val="en-US"/>
+                  </w:rPr>
+                </m:ctrlPr>
+              </m:dPr>
+              <m:e>
+                <m:r>
+                  <w:rPr>
+                    <w:rFonts w:ascii="Cambria Math" w:hAnsi="Cambria Math"/>
+                    <w:lang w:val="en-US"/>
+                  </w:rPr>
+                  <m:t>1+</m:t>
+                </m:r>
+                <m:r>
+                  <w:rPr>
+                    <w:rFonts w:ascii="Cambria Math" w:hAnsi="Cambria Math"/>
+                    <w:color w:val="0000FF"/>
+                    <w:lang w:val="en-US"/>
+                  </w:rPr>
+                  <m:t>ν</m:t>
+                </m:r>
+              </m:e>
+            </m:d>
+          </m:den>
+        </m:f>
+        <m:r>
+          <w:rPr>
+            <w:rFonts w:ascii="Cambria Math" w:hAnsi="Cambria Math"/>
+            <w:lang w:val="en-US"/>
+          </w:rPr>
+          <m:t>=</m:t>
+        </m:r>
+        <m:f>
+          <m:fPr>
+            <m:ctrlPr>
+              <w:rPr>
+                <w:rFonts w:ascii="Cambria Math" w:hAnsi="Cambria Math"/>
+                <w:lang w:val="en-US"/>
+              </w:rPr>
+            </m:ctrlPr>
+          </m:fPr>
+          <m:num>
+            <m:r>
+              <w:rPr>
+                <w:rFonts w:ascii="Cambria Math" w:hAnsi="Cambria Math"/>
+                <w:lang w:val="en-US"/>
+              </w:rPr>
+              <m:t>30</m:t>
+            </m:r>
+            <m:r>
+              <m:rPr>
+                <m:nor/>
+              </m:rPr>
+              <w:rPr>
+                <w:rFonts w:ascii="Cambria Math" w:hAnsi="Cambria Math"/>
+                <w:sz w:val="22"/>
+                <w:lang w:val="en-US"/>
+              </w:rPr>
+              <m:t> GPa</m:t>
+            </m:r>
+          </m:num>
+          <m:den>
+            <m:r>
+              <w:rPr>
+                <w:rFonts w:ascii="Cambria Math" w:hAnsi="Cambria Math"/>
+                <w:lang w:val="en-US"/>
+              </w:rPr>
+              <m:t>2·</m:t>
+            </m:r>
+            <m:d>
+              <m:dPr>
+                <m:ctrlPr>
+                  <w:rPr>
+                    <w:rFonts w:ascii="Cambria Math" w:hAnsi="Cambria Math"/>
+                    <w:lang w:val="en-US"/>
+                  </w:rPr>
+                </m:ctrlPr>
+              </m:dPr>
+              <m:e>
+                <m:r>
+                  <w:rPr>
+                    <w:rFonts w:ascii="Cambria Math" w:hAnsi="Cambria Math"/>
+                    <w:lang w:val="en-US"/>
+                  </w:rPr>
+                  <m:t>1+0.2</m:t>
+                </m:r>
+              </m:e>
+            </m:d>
+          </m:den>
+        </m:f>
+        <m:r>
+          <w:rPr>
+            <w:rFonts w:ascii="Cambria Math" w:hAnsi="Cambria Math"/>
+            <w:lang w:val="en-US"/>
+          </w:rPr>
+          <m:t>=12.5</m:t>
+        </m:r>
+        <m:r>
+          <m:rPr>
+            <m:nor/>
+          </m:rPr>
+          <w:rPr>
+            <w:rFonts w:ascii="Cambria Math" w:hAnsi="Cambria Math"/>
+            <w:sz w:val="22"/>
+            <w:lang w:val="en-US"/>
+          </w:rPr>
+          <m:t> GPa</m:t>
+        </m:r>
+      </m:oMath>
+    </w:p>
+    <w:p>
+      <w:pPr>
+        <w:pStyle w:val="h5"/>
+        <w:rPr>
+          <w:sz w:val="26"/>
+          <w:szCs w:val="26"/>
+          <w:lang w:val="en-US"/>
+        </w:rPr>
+      </w:pPr>
+      <w:r>
+        <w:rPr>
+          <w:sz w:val="26"/>
+          <w:szCs w:val="26"/>
+          <w:lang w:val="en-US"/>
+        </w:rPr>
+        <w:t>Cross section</w:t>
       </w:r>
     </w:p>
     <w:p>
@@ -682,7 +904,7 @@
         <w:rPr>
           <w:lang w:val="en-US"/>
         </w:rPr>
-        <w:t xml:space="preserve">Rectangular section with dimensions: </w:t>
+        <w:t xml:space="preserve">Rectangular with dimensions: </w:t>
       </w:r>
       <m:oMath>
         <m:r>
@@ -803,6 +1025,42 @@
             <w:rFonts w:ascii="Cambria Math" w:hAnsi="Cambria Math"/>
             <w:lang w:val="en-US"/>
           </w:rPr>
+          <m:t>=250</m:t>
+        </m:r>
+        <m:r>
+          <m:rPr>
+            <m:nor/>
+          </m:rPr>
+          <w:rPr>
+            <w:rFonts w:ascii="Cambria Math" w:hAnsi="Cambria Math"/>
+            <w:sz w:val="22"/>
+            <w:lang w:val="en-US"/>
+          </w:rPr>
+          <m:t> mm</m:t>
+        </m:r>
+        <m:r>
+          <w:rPr>
+            <w:rFonts w:ascii="Cambria Math" w:hAnsi="Cambria Math"/>
+            <w:lang w:val="en-US"/>
+          </w:rPr>
+          <m:t>·500</m:t>
+        </m:r>
+        <m:r>
+          <m:rPr>
+            <m:nor/>
+          </m:rPr>
+          <w:rPr>
+            <w:rFonts w:ascii="Cambria Math" w:hAnsi="Cambria Math"/>
+            <w:sz w:val="22"/>
+            <w:lang w:val="en-US"/>
+          </w:rPr>
+          <m:t> mm</m:t>
+        </m:r>
+        <m:r>
+          <w:rPr>
+            <w:rFonts w:ascii="Cambria Math" w:hAnsi="Cambria Math"/>
+            <w:lang w:val="en-US"/>
+          </w:rPr>
           <m:t>=125000</m:t>
         </m:r>
         <m:sSup>
@@ -910,6 +1168,110 @@
                   </w:rPr>
                   <m:t>h</m:t>
                 </m:r>
+              </m:e>
+              <m:sup>
+                <m:r>
+                  <w:rPr>
+                    <w:rFonts w:ascii="Cambria Math" w:hAnsi="Cambria Math"/>
+                    <w:lang w:val="en-US"/>
+                  </w:rPr>
+                  <m:t>3</m:t>
+                </m:r>
+              </m:sup>
+            </m:sSup>
+          </m:num>
+          <m:den>
+            <m:r>
+              <w:rPr>
+                <w:rFonts w:ascii="Cambria Math" w:hAnsi="Cambria Math"/>
+                <w:lang w:val="en-US"/>
+              </w:rPr>
+              <m:t>12</m:t>
+            </m:r>
+          </m:den>
+        </m:f>
+        <m:r>
+          <w:rPr>
+            <w:rFonts w:ascii="Cambria Math" w:hAnsi="Cambria Math"/>
+            <w:lang w:val="en-US"/>
+          </w:rPr>
+          <m:t>=</m:t>
+        </m:r>
+        <m:f>
+          <m:fPr>
+            <m:ctrlPr>
+              <w:rPr>
+                <w:rFonts w:ascii="Cambria Math" w:hAnsi="Cambria Math"/>
+                <w:lang w:val="en-US"/>
+              </w:rPr>
+            </m:ctrlPr>
+          </m:fPr>
+          <m:num>
+            <m:r>
+              <w:rPr>
+                <w:rFonts w:ascii="Cambria Math" w:hAnsi="Cambria Math"/>
+                <w:lang w:val="en-US"/>
+              </w:rPr>
+              <m:t>250</m:t>
+            </m:r>
+            <m:r>
+              <m:rPr>
+                <m:nor/>
+              </m:rPr>
+              <w:rPr>
+                <w:rFonts w:ascii="Cambria Math" w:hAnsi="Cambria Math"/>
+                <w:sz w:val="22"/>
+                <w:lang w:val="en-US"/>
+              </w:rPr>
+              <m:t> mm</m:t>
+            </m:r>
+            <m:r>
+              <w:rPr>
+                <w:rFonts w:ascii="Cambria Math" w:hAnsi="Cambria Math"/>
+                <w:lang w:val="en-US"/>
+              </w:rPr>
+              <m:t>·</m:t>
+            </m:r>
+            <m:sSup>
+              <m:sSupPr>
+                <m:ctrlPr>
+                  <w:rPr>
+                    <w:rFonts w:ascii="Cambria Math" w:hAnsi="Cambria Math"/>
+                    <w:lang w:val="en-US"/>
+                  </w:rPr>
+                </m:ctrlPr>
+              </m:sSupPr>
+              <m:e>
+                <m:d>
+                  <m:dPr>
+                    <m:ctrlPr>
+                      <w:rPr>
+                        <w:rFonts w:ascii="Cambria Math" w:hAnsi="Cambria Math"/>
+                        <w:lang w:val="en-US"/>
+                      </w:rPr>
+                    </m:ctrlPr>
+                  </m:dPr>
+                  <m:e>
+                    <m:r>
+                      <w:rPr>
+                        <w:rFonts w:ascii="Cambria Math" w:hAnsi="Cambria Math"/>
+                        <w:lang w:val="en-US"/>
+                      </w:rPr>
+                      <m:t>500</m:t>
+                    </m:r>
+                    <m:r>
+                      <m:rPr>
+                        <m:nor/>
+                      </m:rPr>
+                      <w:rPr>
+                        <w:rFonts w:ascii="Cambria Math" w:hAnsi="Cambria Math"/>
+                        <w:sz w:val="22"/>
+                        <w:lang w:val="en-US"/>
+                      </w:rPr>
+                      <m:t> mm</m:t>
+                    </m:r>
+                  </m:e>
+                </m:d>
               </m:e>
               <m:sup>
                 <m:r>
@@ -1085,6 +1447,77 @@
             <w:rFonts w:ascii="Cambria Math" w:hAnsi="Cambria Math"/>
             <w:lang w:val="en-US"/>
           </w:rPr>
+          <m:t>=</m:t>
+        </m:r>
+        <m:f>
+          <m:fPr>
+            <m:ctrlPr>
+              <w:rPr>
+                <w:rFonts w:ascii="Cambria Math" w:hAnsi="Cambria Math"/>
+                <w:lang w:val="en-US"/>
+              </w:rPr>
+            </m:ctrlPr>
+          </m:fPr>
+          <m:num>
+            <m:r>
+              <w:rPr>
+                <w:rFonts w:ascii="Cambria Math" w:hAnsi="Cambria Math"/>
+                <w:lang w:val="en-US"/>
+              </w:rPr>
+              <m:t>5</m:t>
+            </m:r>
+          </m:num>
+          <m:den>
+            <m:r>
+              <w:rPr>
+                <w:rFonts w:ascii="Cambria Math" w:hAnsi="Cambria Math"/>
+                <w:lang w:val="en-US"/>
+              </w:rPr>
+              <m:t>6</m:t>
+            </m:r>
+          </m:den>
+        </m:f>
+        <m:r>
+          <w:rPr>
+            <w:rFonts w:ascii="Cambria Math" w:hAnsi="Cambria Math"/>
+            <w:lang w:val="en-US"/>
+          </w:rPr>
+          <m:t>·250</m:t>
+        </m:r>
+        <m:r>
+          <m:rPr>
+            <m:nor/>
+          </m:rPr>
+          <w:rPr>
+            <w:rFonts w:ascii="Cambria Math" w:hAnsi="Cambria Math"/>
+            <w:sz w:val="22"/>
+            <w:lang w:val="en-US"/>
+          </w:rPr>
+          <m:t> mm</m:t>
+        </m:r>
+        <m:r>
+          <w:rPr>
+            <w:rFonts w:ascii="Cambria Math" w:hAnsi="Cambria Math"/>
+            <w:lang w:val="en-US"/>
+          </w:rPr>
+          <m:t>·500</m:t>
+        </m:r>
+        <m:r>
+          <m:rPr>
+            <m:nor/>
+          </m:rPr>
+          <w:rPr>
+            <w:rFonts w:ascii="Cambria Math" w:hAnsi="Cambria Math"/>
+            <w:sz w:val="22"/>
+            <w:lang w:val="en-US"/>
+          </w:rPr>
+          <m:t> mm</m:t>
+        </m:r>
+        <m:r>
+          <w:rPr>
+            <w:rFonts w:ascii="Cambria Math" w:hAnsi="Cambria Math"/>
+            <w:lang w:val="en-US"/>
+          </w:rPr>
           <m:t>=104167</m:t>
         </m:r>
         <m:sSup>
@@ -1494,8 +1927,6 @@
           </m:r>
           <m:d>
             <m:dPr>
-              <m:begChr m:val="{"/>
-              <m:endChr m:val=" "/>
               <m:ctrlPr>
                 <w:rPr>
                   <w:rFonts w:ascii="Cambria Math" w:hAnsi="Cambria Math"/>
@@ -1504,131 +1935,43 @@
               </m:ctrlPr>
             </m:dPr>
             <m:e>
-              <m:m>
-                <m:mPr>
-                  <m:mcs>
-                    <m:mc>
-                      <m:mcPr>
-                        <m:count m:val="2"/>
-                        <m:mcJc m:val="left"/>
-                      </m:mcPr>
-                    </m:mc>
-                  </m:mcs>
+              <m:d>
+                <m:dPr>
+                  <m:begChr m:val="{"/>
+                  <m:endChr m:val=" "/>
                   <m:ctrlPr>
                     <w:rPr>
                       <w:rFonts w:ascii="Cambria Math" w:hAnsi="Cambria Math"/>
                       <w:lang w:val="en-US"/>
                     </w:rPr>
                   </m:ctrlPr>
-                </m:mPr>
-                <m:mr>
-                  <m:e>
-                    <m:r>
-                      <w:rPr>
-                        <w:rFonts w:ascii="Cambria Math" w:hAnsi="Cambria Math"/>
-                        <w:lang w:val="en-US"/>
-                      </w:rPr>
-                      <m:t xml:space="preserve"> if </m:t>
-                    </m:r>
-                    <m:r>
-                      <w:rPr>
-                        <w:rFonts w:ascii="Cambria Math" w:hAnsi="Cambria Math"/>
-                        <w:color w:val="0000FF"/>
-                        <w:lang w:val="en-US"/>
-                      </w:rPr>
-                      <m:t>a</m:t>
-                    </m:r>
-                    <m:r>
-                      <w:rPr>
-                        <w:rFonts w:ascii="Cambria Math" w:hAnsi="Cambria Math"/>
-                        <w:lang w:val="en-US"/>
-                      </w:rPr>
-                      <m:t>&lt;</m:t>
-                    </m:r>
-                    <m:r>
-                      <w:rPr>
-                        <w:rFonts w:ascii="Cambria Math" w:hAnsi="Cambria Math"/>
-                        <w:color w:val="0000FF"/>
-                        <w:lang w:val="en-US"/>
-                      </w:rPr>
-                      <m:t>x</m:t>
-                    </m:r>
-                    <m:r>
-                      <w:rPr>
-                        <w:rFonts w:ascii="Cambria Math" w:hAnsi="Cambria Math"/>
-                        <w:lang w:val="en-US"/>
-                      </w:rPr>
-                      <m:t>:</m:t>
-                    </m:r>
-                  </m:e>
-                  <m:e>
-                    <m:f>
-                      <m:fPr>
-                        <m:ctrlPr>
-                          <w:rPr>
-                            <w:rFonts w:ascii="Cambria Math" w:hAnsi="Cambria Math"/>
-                            <w:lang w:val="en-US"/>
-                          </w:rPr>
-                        </m:ctrlPr>
-                      </m:fPr>
-                      <m:num>
-                        <m:r>
-                          <w:rPr>
-                            <w:rFonts w:ascii="Cambria Math" w:hAnsi="Cambria Math"/>
-                            <w:color w:val="0000FF"/>
-                            <w:lang w:val="en-US"/>
-                          </w:rPr>
-                          <m:t>a</m:t>
-                        </m:r>
-                      </m:num>
-                      <m:den>
-                        <m:r>
-                          <w:rPr>
-                            <w:rFonts w:ascii="Cambria Math" w:hAnsi="Cambria Math"/>
-                            <w:color w:val="0000FF"/>
-                            <w:lang w:val="en-US"/>
-                          </w:rPr>
-                          <m:t>x</m:t>
-                        </m:r>
-                      </m:den>
-                    </m:f>
-                  </m:e>
-                </m:mr>
-                <m:mr>
-                  <m:e>
-                    <m:r>
-                      <w:rPr>
-                        <w:rFonts w:ascii="Cambria Math" w:hAnsi="Cambria Math"/>
-                        <w:lang w:val="en-US"/>
-                      </w:rPr>
-                      <m:t xml:space="preserve"> else:</m:t>
-                    </m:r>
-                  </m:e>
-                  <m:e>
-                    <m:f>
-                      <m:fPr>
-                        <m:ctrlPr>
-                          <w:rPr>
-                            <w:rFonts w:ascii="Cambria Math" w:hAnsi="Cambria Math"/>
-                            <w:lang w:val="en-US"/>
-                          </w:rPr>
-                        </m:ctrlPr>
-                      </m:fPr>
-                      <m:num>
-                        <m:r>
-                          <w:rPr>
-                            <w:rFonts w:ascii="Cambria Math" w:hAnsi="Cambria Math"/>
-                            <w:color w:val="0000FF"/>
-                            <w:lang w:val="en-US"/>
-                          </w:rPr>
-                          <m:t>L</m:t>
-                        </m:r>
+                </m:dPr>
+                <m:e>
+                  <m:m>
+                    <m:mPr>
+                      <m:mcs>
+                        <m:mc>
+                          <m:mcPr>
+                            <m:count m:val="2"/>
+                            <m:mcJc m:val="left"/>
+                          </m:mcPr>
+                        </m:mc>
+                      </m:mcs>
+                      <m:ctrlPr>
+                        <w:rPr>
+                          <w:rFonts w:ascii="Cambria Math" w:hAnsi="Cambria Math"/>
+                          <w:lang w:val="en-US"/>
+                        </w:rPr>
+                      </m:ctrlPr>
+                    </m:mPr>
+                    <m:mr>
+                      <m:e>
                         <m:r>
                           <w:rPr>
                             <w:rFonts w:ascii="Cambria Math" w:hAnsi="Cambria Math"/>
                             <w:lang w:val="en-US"/>
                           </w:rPr>
-                          <m:t>-</m:t>
+                          <m:t xml:space="preserve"> if </m:t>
                         </m:r>
                         <m:r>
                           <w:rPr>
@@ -1638,22 +1981,12 @@
                           </w:rPr>
                           <m:t>a</m:t>
                         </m:r>
-                      </m:num>
-                      <m:den>
-                        <m:r>
-                          <w:rPr>
-                            <w:rFonts w:ascii="Cambria Math" w:hAnsi="Cambria Math"/>
-                            <w:color w:val="0000FF"/>
-                            <w:lang w:val="en-US"/>
-                          </w:rPr>
-                          <m:t>L</m:t>
-                        </m:r>
                         <m:r>
                           <w:rPr>
                             <w:rFonts w:ascii="Cambria Math" w:hAnsi="Cambria Math"/>
                             <w:lang w:val="en-US"/>
                           </w:rPr>
-                          <m:t>-</m:t>
+                          <m:t>&lt;</m:t>
                         </m:r>
                         <m:r>
                           <w:rPr>
@@ -1663,11 +1996,123 @@
                           </w:rPr>
                           <m:t>x</m:t>
                         </m:r>
-                      </m:den>
-                    </m:f>
-                  </m:e>
-                </m:mr>
-              </m:m>
+                        <m:r>
+                          <w:rPr>
+                            <w:rFonts w:ascii="Cambria Math" w:hAnsi="Cambria Math"/>
+                            <w:lang w:val="en-US"/>
+                          </w:rPr>
+                          <m:t>:</m:t>
+                        </m:r>
+                      </m:e>
+                      <m:e>
+                        <m:f>
+                          <m:fPr>
+                            <m:ctrlPr>
+                              <w:rPr>
+                                <w:rFonts w:ascii="Cambria Math" w:hAnsi="Cambria Math"/>
+                                <w:lang w:val="en-US"/>
+                              </w:rPr>
+                            </m:ctrlPr>
+                          </m:fPr>
+                          <m:num>
+                            <m:r>
+                              <w:rPr>
+                                <w:rFonts w:ascii="Cambria Math" w:hAnsi="Cambria Math"/>
+                                <w:color w:val="0000FF"/>
+                                <w:lang w:val="en-US"/>
+                              </w:rPr>
+                              <m:t>a</m:t>
+                            </m:r>
+                          </m:num>
+                          <m:den>
+                            <m:r>
+                              <w:rPr>
+                                <w:rFonts w:ascii="Cambria Math" w:hAnsi="Cambria Math"/>
+                                <w:color w:val="0000FF"/>
+                                <w:lang w:val="en-US"/>
+                              </w:rPr>
+                              <m:t>x</m:t>
+                            </m:r>
+                          </m:den>
+                        </m:f>
+                      </m:e>
+                    </m:mr>
+                    <m:mr>
+                      <m:e>
+                        <m:r>
+                          <w:rPr>
+                            <w:rFonts w:ascii="Cambria Math" w:hAnsi="Cambria Math"/>
+                            <w:lang w:val="en-US"/>
+                          </w:rPr>
+                          <m:t xml:space="preserve"> else:</m:t>
+                        </m:r>
+                      </m:e>
+                      <m:e>
+                        <m:f>
+                          <m:fPr>
+                            <m:ctrlPr>
+                              <w:rPr>
+                                <w:rFonts w:ascii="Cambria Math" w:hAnsi="Cambria Math"/>
+                                <w:lang w:val="en-US"/>
+                              </w:rPr>
+                            </m:ctrlPr>
+                          </m:fPr>
+                          <m:num>
+                            <m:r>
+                              <w:rPr>
+                                <w:rFonts w:ascii="Cambria Math" w:hAnsi="Cambria Math"/>
+                                <w:color w:val="0000FF"/>
+                                <w:lang w:val="en-US"/>
+                              </w:rPr>
+                              <m:t>L</m:t>
+                            </m:r>
+                            <m:r>
+                              <w:rPr>
+                                <w:rFonts w:ascii="Cambria Math" w:hAnsi="Cambria Math"/>
+                                <w:lang w:val="en-US"/>
+                              </w:rPr>
+                              <m:t>-</m:t>
+                            </m:r>
+                            <m:r>
+                              <w:rPr>
+                                <w:rFonts w:ascii="Cambria Math" w:hAnsi="Cambria Math"/>
+                                <w:color w:val="0000FF"/>
+                                <w:lang w:val="en-US"/>
+                              </w:rPr>
+                              <m:t>a</m:t>
+                            </m:r>
+                          </m:num>
+                          <m:den>
+                            <m:r>
+                              <w:rPr>
+                                <w:rFonts w:ascii="Cambria Math" w:hAnsi="Cambria Math"/>
+                                <w:color w:val="0000FF"/>
+                                <w:lang w:val="en-US"/>
+                              </w:rPr>
+                              <m:t>L</m:t>
+                            </m:r>
+                            <m:r>
+                              <w:rPr>
+                                <w:rFonts w:ascii="Cambria Math" w:hAnsi="Cambria Math"/>
+                                <w:lang w:val="en-US"/>
+                              </w:rPr>
+                              <m:t>-</m:t>
+                            </m:r>
+                            <m:r>
+                              <w:rPr>
+                                <w:rFonts w:ascii="Cambria Math" w:hAnsi="Cambria Math"/>
+                                <w:color w:val="0000FF"/>
+                                <w:lang w:val="en-US"/>
+                              </w:rPr>
+                              <m:t>x</m:t>
+                            </m:r>
+                          </m:den>
+                        </m:f>
+                      </m:e>
+                    </m:mr>
+                  </m:m>
+                </m:e>
+              </m:d>
             </m:e>
           </m:d>
         </m:oMath>
@@ -1914,12 +2359,11 @@
           <w:noProof/>
           <w:lang w:val="en-US"/>
         </w:rPr>
-        <w:lastRenderedPageBreak/>
         <w:drawing>
-          <wp:inline distT="0" distB="0" distL="0" distR="0" wp14:anchorId="693528E8" wp14:editId="376F30E9">
+          <wp:inline distT="0" distB="0" distL="0" distR="0" wp14:anchorId="66EF58E9" wp14:editId="1108085E">
             <wp:extent cx="6343650" cy="1514475"/>
             <wp:effectExtent l="0" t="0" r="0" b="0"/>
-            <wp:docPr id="821657664" name="Plot"/>
+            <wp:docPr id="77254827" name="Plot" descr="Картина, която съдържа линия, цветност&#10;&#10;Описанието е генерирано автоматично"/>
             <wp:cNvGraphicFramePr>
               <a:graphicFrameLocks xmlns:a="http://schemas.openxmlformats.org/drawingml/2006/main" noChangeAspect="1"/>
             </wp:cNvGraphicFramePr>
@@ -1927,7 +2371,7 @@
               <a:graphicData uri="http://schemas.openxmlformats.org/drawingml/2006/picture">
                 <pic:pic xmlns:pic="http://schemas.openxmlformats.org/drawingml/2006/picture">
                   <pic:nvPicPr>
-                    <pic:cNvPr id="0" name="Plot"/>
+                    <pic:cNvPr id="77254827" name="Plot" descr="Картина, която съдържа линия, цветност&#10;&#10;Описанието е генерирано автоматично"/>
                     <pic:cNvPicPr/>
                   </pic:nvPicPr>
                   <pic:blipFill>
@@ -2133,10 +2577,10 @@
           <w:lang w:val="en-US"/>
         </w:rPr>
         <w:drawing>
-          <wp:inline distT="0" distB="0" distL="0" distR="0" wp14:anchorId="3FB43250" wp14:editId="7EFAEE77">
+          <wp:inline distT="0" distB="0" distL="0" distR="0" wp14:anchorId="4494A342" wp14:editId="7C35C075">
             <wp:extent cx="6343650" cy="1514475"/>
             <wp:effectExtent l="0" t="0" r="0" b="0"/>
-            <wp:docPr id="1313795641" name="Plot"/>
+            <wp:docPr id="1241816821" name="Plot" descr="Картина, която съдържа екранна снимка, Графика, астрономия&#10;&#10;Описанието е генерирано автоматично"/>
             <wp:cNvGraphicFramePr>
               <a:graphicFrameLocks xmlns:a="http://schemas.openxmlformats.org/drawingml/2006/main" noChangeAspect="1"/>
             </wp:cNvGraphicFramePr>
@@ -2144,7 +2588,7 @@
               <a:graphicData uri="http://schemas.openxmlformats.org/drawingml/2006/picture">
                 <pic:pic xmlns:pic="http://schemas.openxmlformats.org/drawingml/2006/picture">
                   <pic:nvPicPr>
-                    <pic:cNvPr id="0" name="Plot"/>
+                    <pic:cNvPr id="1241816821" name="Plot" descr="Картина, която съдържа екранна снимка, Графика, астрономия&#10;&#10;Описанието е генерирано автоматично"/>
                     <pic:cNvPicPr/>
                   </pic:nvPicPr>
                   <pic:blipFill>
@@ -2703,10 +3147,10 @@
           <w:lang w:val="en-US"/>
         </w:rPr>
         <w:drawing>
-          <wp:inline distT="0" distB="0" distL="0" distR="0" wp14:anchorId="7B9B4F67" wp14:editId="10420C25">
+          <wp:inline distT="0" distB="0" distL="0" distR="0" wp14:anchorId="0206C471" wp14:editId="35253F31">
             <wp:extent cx="6343650" cy="1514475"/>
             <wp:effectExtent l="0" t="0" r="0" b="0"/>
-            <wp:docPr id="196357582" name="Plot"/>
+            <wp:docPr id="129059574" name="Plot" descr="Картина, която съдържа екранна снимка, линия, цветност, диаграма&#10;&#10;Описанието е генерирано автоматично"/>
             <wp:cNvGraphicFramePr>
               <a:graphicFrameLocks xmlns:a="http://schemas.openxmlformats.org/drawingml/2006/main" noChangeAspect="1"/>
             </wp:cNvGraphicFramePr>
@@ -2714,7 +3158,7 @@
               <a:graphicData uri="http://schemas.openxmlformats.org/drawingml/2006/picture">
                 <pic:pic xmlns:pic="http://schemas.openxmlformats.org/drawingml/2006/picture">
                   <pic:nvPicPr>
-                    <pic:cNvPr id="0" name="Plot"/>
+                    <pic:cNvPr id="129059574" name="Plot" descr="Картина, която съдържа екранна снимка, линия, цветност, диаграма&#10;&#10;Описанието е генерирано автоматично"/>
                     <pic:cNvPicPr/>
                   </pic:nvPicPr>
                   <pic:blipFill>
@@ -2906,10 +3350,10 @@
         </w:rPr>
         <w:lastRenderedPageBreak/>
         <w:drawing>
-          <wp:inline distT="0" distB="0" distL="0" distR="0" wp14:anchorId="50D8A64E" wp14:editId="2270E763">
+          <wp:inline distT="0" distB="0" distL="0" distR="0" wp14:anchorId="2CA16E78" wp14:editId="70F609D9">
             <wp:extent cx="6343650" cy="1514475"/>
             <wp:effectExtent l="0" t="0" r="0" b="0"/>
-            <wp:docPr id="1586090029" name="Plot"/>
+            <wp:docPr id="1459156799" name="Plot" descr="Картина, която съдържа екранна снимка, линия, лазер&#10;&#10;Описанието е генерирано автоматично"/>
             <wp:cNvGraphicFramePr>
               <a:graphicFrameLocks xmlns:a="http://schemas.openxmlformats.org/drawingml/2006/main" noChangeAspect="1"/>
             </wp:cNvGraphicFramePr>
@@ -2917,7 +3361,7 @@
               <a:graphicData uri="http://schemas.openxmlformats.org/drawingml/2006/picture">
                 <pic:pic xmlns:pic="http://schemas.openxmlformats.org/drawingml/2006/picture">
                   <pic:nvPicPr>
-                    <pic:cNvPr id="0" name="Plot"/>
+                    <pic:cNvPr id="1459156799" name="Plot" descr="Картина, която съдържа екранна снимка, линия, лазер&#10;&#10;Описанието е генерирано автоматично"/>
                     <pic:cNvPicPr/>
                   </pic:nvPicPr>
                   <pic:blipFill>
@@ -3004,7 +3448,7 @@
             <w:rFonts w:ascii="Cambria Math" w:hAnsi="Cambria Math"/>
             <w:lang w:val="en-US"/>
           </w:rPr>
-          <m:t>-1=3</m:t>
+          <m:t>-1=4-1=3</m:t>
         </m:r>
       </m:oMath>
     </w:p>
@@ -3513,7 +3957,7 @@
                       <w:color w:val="0000FF"/>
                       <w:lang w:val="en-US"/>
                     </w:rPr>
-                    <m:t>E</m:t>
+                    <m:t>G</m:t>
                   </m:r>
                   <m:r>
                     <w:rPr>
@@ -4041,7 +4485,7 @@
                       <w:color w:val="0000FF"/>
                       <w:lang w:val="en-US"/>
                     </w:rPr>
-                    <m:t>E</m:t>
+                    <m:t>G</m:t>
                   </m:r>
                   <m:r>
                     <w:rPr>
@@ -4181,6 +4625,42 @@
           </w:rPr>
           <m:t>=</m:t>
         </m:r>
+        <m:r>
+          <m:rPr>
+            <m:nor/>
+          </m:rPr>
+          <w:rPr>
+            <w:rFonts w:ascii="Cambria Math" w:hAnsi="Cambria Math"/>
+            <w:lang w:val="en-US"/>
+          </w:rPr>
+          <m:t>symmetric</m:t>
+        </m:r>
+        <m:d>
+          <m:dPr>
+            <m:ctrlPr>
+              <w:rPr>
+                <w:rFonts w:ascii="Cambria Math" w:hAnsi="Cambria Math"/>
+                <w:lang w:val="en-US"/>
+              </w:rPr>
+            </m:ctrlPr>
+          </m:dPr>
+          <m:e>
+            <m:r>
+              <w:rPr>
+                <w:rFonts w:ascii="Cambria Math" w:hAnsi="Cambria Math"/>
+                <w:lang w:val="en-US"/>
+              </w:rPr>
+              <m:t>3</m:t>
+            </m:r>
+          </m:e>
+        </m:d>
+        <m:r>
+          <w:rPr>
+            <w:rFonts w:ascii="Cambria Math" w:hAnsi="Cambria Math"/>
+            <w:lang w:val="en-US"/>
+          </w:rPr>
+          <m:t>=</m:t>
+        </m:r>
         <m:d>
           <m:dPr>
             <m:begChr m:val="["/>
@@ -4406,6 +4886,42 @@
                 </m:r>
               </m:sub>
             </m:sSub>
+          </m:e>
+        </m:d>
+        <m:r>
+          <w:rPr>
+            <w:rFonts w:ascii="Cambria Math" w:hAnsi="Cambria Math"/>
+            <w:lang w:val="en-US"/>
+          </w:rPr>
+          <m:t>=</m:t>
+        </m:r>
+        <m:r>
+          <m:rPr>
+            <m:nor/>
+          </m:rPr>
+          <w:rPr>
+            <w:rFonts w:ascii="Cambria Math" w:hAnsi="Cambria Math"/>
+            <w:lang w:val="en-US"/>
+          </w:rPr>
+          <m:t>vector</m:t>
+        </m:r>
+        <m:d>
+          <m:dPr>
+            <m:ctrlPr>
+              <w:rPr>
+                <w:rFonts w:ascii="Cambria Math" w:hAnsi="Cambria Math"/>
+                <w:lang w:val="en-US"/>
+              </w:rPr>
+            </m:ctrlPr>
+          </m:dPr>
+          <m:e>
+            <m:r>
+              <w:rPr>
+                <w:rFonts w:ascii="Cambria Math" w:hAnsi="Cambria Math"/>
+                <w:lang w:val="en-US"/>
+              </w:rPr>
+              <m:t>3</m:t>
+            </m:r>
           </m:e>
         </m:d>
         <m:r>
@@ -5046,7 +5562,7 @@
                       <w:rFonts w:ascii="Cambria Math" w:hAnsi="Cambria Math"/>
                       <w:lang w:val="en-US"/>
                     </w:rPr>
-                    <m:t>0.000809</m:t>
+                    <m:t>0.000811</m:t>
                   </m:r>
                   <m:r>
                     <m:rPr>
@@ -5708,7 +6224,7 @@
                   <w:rFonts w:ascii="Cambria Math" w:hAnsi="Cambria Math"/>
                   <w:lang w:val="en-US"/>
                 </w:rPr>
-                <m:t>64.9</m:t>
+                <m:t>64.86</m:t>
               </m:r>
               <m:r>
                 <m:rPr>
@@ -5734,7 +6250,7 @@
                   <w:rFonts w:ascii="Cambria Math" w:hAnsi="Cambria Math"/>
                   <w:lang w:val="en-US"/>
                 </w:rPr>
-                <m:t>53.47</m:t>
+                <m:t>53.48</m:t>
               </m:r>
               <m:r>
                 <m:rPr>
@@ -5995,14 +6511,27 @@
                 </m:ctrlPr>
               </m:dPr>
               <m:e>
-                <m:r>
-                  <w:rPr>
-                    <w:rFonts w:ascii="Cambria Math" w:hAnsi="Cambria Math"/>
-                    <w:color w:val="0000FF"/>
-                    <w:lang w:val="en-US"/>
-                  </w:rPr>
-                  <m:t>x</m:t>
-                </m:r>
+                <m:acc>
+                  <m:accPr>
+                    <m:chr m:val="⃗"/>
+                    <m:ctrlPr>
+                      <w:rPr>
+                        <w:rFonts w:ascii="Cambria Math" w:hAnsi="Cambria Math"/>
+                        <w:lang w:val="en-US"/>
+                      </w:rPr>
+                    </m:ctrlPr>
+                  </m:accPr>
+                  <m:e>
+                    <m:r>
+                      <w:rPr>
+                        <w:rFonts w:ascii="Cambria Math" w:hAnsi="Cambria Math"/>
+                        <w:color w:val="0000FF"/>
+                        <w:lang w:val="en-US"/>
+                      </w:rPr>
+                      <m:t>x</m:t>
+                    </m:r>
+                  </m:e>
+                </m:acc>
                 <m:r>
                   <w:rPr>
                     <w:rFonts w:ascii="Cambria Math" w:hAnsi="Cambria Math"/>
@@ -6073,10 +6602,10 @@
           <w:lang w:val="en-US"/>
         </w:rPr>
         <w:drawing>
-          <wp:inline distT="0" distB="0" distL="0" distR="0" wp14:anchorId="60698DC4" wp14:editId="4C707903">
+          <wp:inline distT="0" distB="0" distL="0" distR="0" wp14:anchorId="522F46A7" wp14:editId="29E4BBE0">
             <wp:extent cx="6343650" cy="1514475"/>
             <wp:effectExtent l="0" t="0" r="0" b="0"/>
-            <wp:docPr id="1631657409" name="Plot"/>
+            <wp:docPr id="266316250" name="Plot" descr="Картина, която съдържа Графика, дизайн&#10;&#10;Описанието е генерирано автоматично"/>
             <wp:cNvGraphicFramePr>
               <a:graphicFrameLocks xmlns:a="http://schemas.openxmlformats.org/drawingml/2006/main" noChangeAspect="1"/>
             </wp:cNvGraphicFramePr>
@@ -6084,7 +6613,7 @@
               <a:graphicData uri="http://schemas.openxmlformats.org/drawingml/2006/picture">
                 <pic:pic xmlns:pic="http://schemas.openxmlformats.org/drawingml/2006/picture">
                   <pic:nvPicPr>
-                    <pic:cNvPr id="0" name="Plot"/>
+                    <pic:cNvPr id="266316250" name="Plot" descr="Картина, която съдържа Графика, дизайн&#10;&#10;Описанието е генерирано автоматично"/>
                     <pic:cNvPicPr/>
                   </pic:nvPicPr>
                   <pic:blipFill>
@@ -6186,7 +6715,7 @@
                   <w:rFonts w:ascii="Cambria Math" w:hAnsi="Cambria Math"/>
                   <w:lang w:val="en-US"/>
                 </w:rPr>
-                <m:t>5.94</m:t>
+                <m:t>5.97</m:t>
               </m:r>
               <m:r>
                 <m:rPr>
@@ -6212,7 +6741,7 @@
                   <w:rFonts w:ascii="Cambria Math" w:hAnsi="Cambria Math"/>
                   <w:lang w:val="en-US"/>
                 </w:rPr>
-                <m:t>27.69</m:t>
+                <m:t>27.74</m:t>
               </m:r>
               <m:r>
                 <m:rPr>
@@ -6264,7 +6793,7 @@
                   <w:rFonts w:ascii="Cambria Math" w:hAnsi="Cambria Math"/>
                   <w:lang w:val="en-US"/>
                 </w:rPr>
-                <m:t>22.91</m:t>
+                <m:t>22.9</m:t>
               </m:r>
               <m:r>
                 <m:rPr>
@@ -6359,7 +6888,7 @@
                   <w:rFonts w:ascii="Cambria Math" w:hAnsi="Cambria Math"/>
                   <w:lang w:val="en-US"/>
                 </w:rPr>
-                <m:t>-36.39</m:t>
+                <m:t>-36.29</m:t>
               </m:r>
               <m:r>
                 <m:rPr>
@@ -6411,7 +6940,7 @@
                   <w:rFonts w:ascii="Cambria Math" w:hAnsi="Cambria Math"/>
                   <w:lang w:val="en-US"/>
                 </w:rPr>
-                <m:t>-17.98</m:t>
+                <m:t>-17.99</m:t>
               </m:r>
               <m:r>
                 <m:rPr>
@@ -6632,14 +7161,27 @@
                 </m:ctrlPr>
               </m:dPr>
               <m:e>
-                <m:r>
-                  <w:rPr>
-                    <w:rFonts w:ascii="Cambria Math" w:hAnsi="Cambria Math"/>
-                    <w:color w:val="0000FF"/>
-                    <w:lang w:val="en-US"/>
-                  </w:rPr>
-                  <m:t>x</m:t>
-                </m:r>
+                <m:acc>
+                  <m:accPr>
+                    <m:chr m:val="⃗"/>
+                    <m:ctrlPr>
+                      <w:rPr>
+                        <w:rFonts w:ascii="Cambria Math" w:hAnsi="Cambria Math"/>
+                        <w:lang w:val="en-US"/>
+                      </w:rPr>
+                    </m:ctrlPr>
+                  </m:accPr>
+                  <m:e>
+                    <m:r>
+                      <w:rPr>
+                        <w:rFonts w:ascii="Cambria Math" w:hAnsi="Cambria Math"/>
+                        <w:color w:val="0000FF"/>
+                        <w:lang w:val="en-US"/>
+                      </w:rPr>
+                      <m:t>x</m:t>
+                    </m:r>
+                  </m:e>
+                </m:acc>
                 <m:r>
                   <w:rPr>
                     <w:rFonts w:ascii="Cambria Math" w:hAnsi="Cambria Math"/>
@@ -6723,10 +7265,10 @@
           <w:lang w:val="en-US"/>
         </w:rPr>
         <w:drawing>
-          <wp:inline distT="0" distB="0" distL="0" distR="0" wp14:anchorId="11DF35A5" wp14:editId="3B19AE58">
+          <wp:inline distT="0" distB="0" distL="0" distR="0" wp14:anchorId="40C04DF3" wp14:editId="47084589">
             <wp:extent cx="6343650" cy="1514475"/>
             <wp:effectExtent l="0" t="0" r="0" b="0"/>
-            <wp:docPr id="173855897" name="Plot"/>
+            <wp:docPr id="230647184" name="Plot" descr="Картина, която съдържа екранна снимка, линия, Графика, дизайн&#10;&#10;Описанието е генерирано автоматично"/>
             <wp:cNvGraphicFramePr>
               <a:graphicFrameLocks xmlns:a="http://schemas.openxmlformats.org/drawingml/2006/main" noChangeAspect="1"/>
             </wp:cNvGraphicFramePr>
@@ -6734,7 +7276,7 @@
               <a:graphicData uri="http://schemas.openxmlformats.org/drawingml/2006/picture">
                 <pic:pic xmlns:pic="http://schemas.openxmlformats.org/drawingml/2006/picture">
                   <pic:nvPicPr>
-                    <pic:cNvPr id="0" name="Plot"/>
+                    <pic:cNvPr id="230647184" name="Plot" descr="Картина, която съдържа екранна снимка, линия, Графика, дизайн&#10;&#10;Описанието е генерирано автоматично"/>
                     <pic:cNvPicPr/>
                   </pic:nvPicPr>
                   <pic:blipFill>
@@ -6836,7 +7378,7 @@
                   <w:rFonts w:ascii="Cambria Math" w:hAnsi="Cambria Math"/>
                   <w:lang w:val="en-US"/>
                 </w:rPr>
-                <m:t>10.9</m:t>
+                <m:t>10.93</m:t>
               </m:r>
               <m:r>
                 <m:rPr>
@@ -6862,7 +7404,7 @@
                   <w:rFonts w:ascii="Cambria Math" w:hAnsi="Cambria Math"/>
                   <w:lang w:val="en-US"/>
                 </w:rPr>
-                <m:t>35.8</m:t>
+                <m:t>35.79</m:t>
               </m:r>
               <m:r>
                 <m:rPr>
@@ -6888,7 +7430,7 @@
                   <w:rFonts w:ascii="Cambria Math" w:hAnsi="Cambria Math"/>
                   <w:lang w:val="en-US"/>
                 </w:rPr>
-                <m:t>19.27</m:t>
+                <m:t>19.26</m:t>
               </m:r>
               <m:r>
                 <m:rPr>
@@ -7009,7 +7551,7 @@
                   <w:rFonts w:ascii="Cambria Math" w:hAnsi="Cambria Math"/>
                   <w:lang w:val="en-US"/>
                 </w:rPr>
-                <m:t>-29.1</m:t>
+                <m:t>-29.07</m:t>
               </m:r>
               <m:r>
                 <m:rPr>
@@ -7035,7 +7577,7 @@
                   <w:rFonts w:ascii="Cambria Math" w:hAnsi="Cambria Math"/>
                   <w:lang w:val="en-US"/>
                 </w:rPr>
-                <m:t>-34.2</m:t>
+                <m:t>-34.21</m:t>
               </m:r>
               <m:r>
                 <m:rPr>
@@ -7061,7 +7603,7 @@
                   <w:rFonts w:ascii="Cambria Math" w:hAnsi="Cambria Math"/>
                   <w:lang w:val="en-US"/>
                 </w:rPr>
-                <m:t>-10.73</m:t>
+                <m:t>-10.74</m:t>
               </m:r>
               <m:r>
                 <m:rPr>
@@ -7677,7 +8219,7 @@
                       <w:color w:val="0000FF"/>
                       <w:lang w:val="en-US"/>
                     </w:rPr>
-                    <m:t>E</m:t>
+                    <m:t>G</m:t>
                   </m:r>
                   <m:r>
                     <w:rPr>
@@ -8218,7 +8760,7 @@
                       <w:color w:val="0000FF"/>
                       <w:lang w:val="en-US"/>
                     </w:rPr>
-                    <m:t>E</m:t>
+                    <m:t>G</m:t>
                   </m:r>
                   <m:r>
                     <w:rPr>
@@ -8479,14 +9021,27 @@
                   </m:ctrlPr>
                 </m:dPr>
                 <m:e>
-                  <m:r>
-                    <w:rPr>
-                      <w:rFonts w:ascii="Cambria Math" w:hAnsi="Cambria Math"/>
-                      <w:color w:val="0000FF"/>
-                      <w:lang w:val="en-US"/>
-                    </w:rPr>
-                    <m:t>x</m:t>
-                  </m:r>
+                  <m:acc>
+                    <m:accPr>
+                      <m:chr m:val="⃗"/>
+                      <m:ctrlPr>
+                        <w:rPr>
+                          <w:rFonts w:ascii="Cambria Math" w:hAnsi="Cambria Math"/>
+                          <w:lang w:val="en-US"/>
+                        </w:rPr>
+                      </m:ctrlPr>
+                    </m:accPr>
+                    <m:e>
+                      <m:r>
+                        <w:rPr>
+                          <w:rFonts w:ascii="Cambria Math" w:hAnsi="Cambria Math"/>
+                          <w:color w:val="0000FF"/>
+                          <w:lang w:val="en-US"/>
+                        </w:rPr>
+                        <m:t>x</m:t>
+                      </m:r>
+                    </m:e>
+                  </m:acc>
                   <m:r>
                     <w:rPr>
                       <w:rFonts w:ascii="Cambria Math" w:hAnsi="Cambria Math"/>
@@ -8571,10 +9126,10 @@
           <w:lang w:val="en-US"/>
         </w:rPr>
         <w:drawing>
-          <wp:inline distT="0" distB="0" distL="0" distR="0" wp14:anchorId="634230AC" wp14:editId="7D5213FE">
+          <wp:inline distT="0" distB="0" distL="0" distR="0" wp14:anchorId="0C8314FE" wp14:editId="23606559">
             <wp:extent cx="6343650" cy="1514475"/>
             <wp:effectExtent l="0" t="0" r="0" b="0"/>
-            <wp:docPr id="674407970" name="Plot"/>
+            <wp:docPr id="712842094" name="Plot" descr="Картина, която съдържа екранна снимка, Графика&#10;&#10;Описанието е генерирано автоматично"/>
             <wp:cNvGraphicFramePr>
               <a:graphicFrameLocks xmlns:a="http://schemas.openxmlformats.org/drawingml/2006/main" noChangeAspect="1"/>
             </wp:cNvGraphicFramePr>
@@ -8582,7 +9137,7 @@
               <a:graphicData uri="http://schemas.openxmlformats.org/drawingml/2006/picture">
                 <pic:pic xmlns:pic="http://schemas.openxmlformats.org/drawingml/2006/picture">
                   <pic:nvPicPr>
-                    <pic:cNvPr id="0" name="Plot"/>
+                    <pic:cNvPr id="712842094" name="Plot" descr="Картина, която съдържа екранна снимка, Графика&#10;&#10;Описанието е генерирано автоматично"/>
                     <pic:cNvPicPr/>
                   </pic:nvPicPr>
                   <pic:blipFill>
@@ -8772,7 +9327,7 @@
             <w:rFonts w:ascii="Cambria Math" w:hAnsi="Cambria Math"/>
             <w:lang w:val="en-US"/>
           </w:rPr>
-          <m:t>=-1.39</m:t>
+          <m:t>=-1.42</m:t>
         </m:r>
         <m:r>
           <m:rPr>
@@ -8790,7 +9345,6 @@
     <w:p>
       <w:pPr>
         <w:rPr>
-          <w:sz w:val="22"/>
           <w:lang w:val="en-US"/>
         </w:rPr>
       </w:pPr>

</xml_diff>